<commit_message>
outlines added, islands removed
</commit_message>
<xml_diff>
--- a/BryophyteDiversity.docx
+++ b/BryophyteDiversity.docx
@@ -217,6 +217,21 @@
         <w:rPr>
           <w:rStyle w:val="NormalTok"/>
         </w:rPr>
+        <w:t xml:space="preserve">(latexpdf)</w:t>
+      </w:r>
+      <w:r>
+        <w:br w:type="textWrapping"/>
+      </w:r>
+      <w:r>
+        <w:rPr>
+          <w:rStyle w:val="KeywordTok"/>
+        </w:rPr>
+        <w:t xml:space="preserve">require</w:t>
+      </w:r>
+      <w:r>
+        <w:rPr>
+          <w:rStyle w:val="NormalTok"/>
+        </w:rPr>
         <w:t xml:space="preserve">(sp)</w:t>
       </w:r>
       <w:r>
@@ -293,6 +308,21 @@
           <w:rStyle w:val="NormalTok"/>
         </w:rPr>
         <w:t xml:space="preserve">(gridExtra)</w:t>
+      </w:r>
+      <w:r>
+        <w:br w:type="textWrapping"/>
+      </w:r>
+      <w:r>
+        <w:rPr>
+          <w:rStyle w:val="KeywordTok"/>
+        </w:rPr>
+        <w:t xml:space="preserve">require</w:t>
+      </w:r>
+      <w:r>
+        <w:rPr>
+          <w:rStyle w:val="NormalTok"/>
+        </w:rPr>
+        <w:t xml:space="preserve">(sf)</w:t>
       </w:r>
     </w:p>
     <w:p>
@@ -1722,7 +1752,21 @@
         <w:pStyle w:val="FirstParagraph"/>
       </w:pPr>
       <w:r>
-        <w:t xml:space="preserve">We then plotted the mean pairwise β-diversity by cell ID for cells with both 7 and 8 neighbors to examine the range of values and investigate outliers.</w:t>
+        <w:t xml:space="preserve">We then plotted the mean pairwise</w:t>
+      </w:r>
+      <w:r>
+        <w:t xml:space="preserve"> </w:t>
+      </w:r>
+      <m:oMath>
+        <m:r>
+          <m:t>β</m:t>
+        </m:r>
+      </m:oMath>
+      <w:r>
+        <w:t xml:space="preserve"> </w:t>
+      </w:r>
+      <w:r>
+        <w:t xml:space="preserve">diversity by cell ID for cells with both 7 and 8 neighbors to examine the range of values and investigate outliers.</w:t>
       </w:r>
     </w:p>
     <w:p>
@@ -2228,7 +2272,7 @@
         <w:rPr>
           <w:rStyle w:val="StringTok"/>
         </w:rPr>
-        <w:t xml:space="preserve">"MAP"</w:t>
+        <w:t xml:space="preserve">"Beta"</w:t>
       </w:r>
       <w:r>
         <w:rPr>
@@ -2375,7 +2419,7 @@
         <w:rPr>
           <w:rStyle w:val="NormalTok"/>
         </w:rPr>
-        <w:t xml:space="preserve">MAP)) </w:t>
+        <w:t xml:space="preserve">Beta)) </w:t>
       </w:r>
       <w:r>
         <w:rPr>
@@ -2537,7 +2581,7 @@
         <w:rPr>
           <w:rStyle w:val="NormalTok"/>
         </w:rPr>
-        <w:t xml:space="preserve">()</w:t>
+        <w:t xml:space="preserve">() </w:t>
       </w:r>
       <w:r>
         <w:br w:type="textWrapping"/>
@@ -2604,7 +2648,21 @@
         <w:pStyle w:val="BodyText"/>
       </w:pPr>
       <w:r>
-        <w:t xml:space="preserve">To combat this issue, we subsetted β-diversity values under 0.5 in order to map them separately in dark grey. The resulting dataset contains 19 cells.</w:t>
+        <w:t xml:space="preserve">To combat this issue, we subsetted</w:t>
+      </w:r>
+      <w:r>
+        <w:t xml:space="preserve"> </w:t>
+      </w:r>
+      <m:oMath>
+        <m:r>
+          <m:t>β</m:t>
+        </m:r>
+      </m:oMath>
+      <w:r>
+        <w:t xml:space="preserve"> </w:t>
+      </w:r>
+      <w:r>
+        <w:t xml:space="preserve">diversity values under 0.5 in order to map them separately in dark grey. The resulting dataset contains 19 cells.</w:t>
       </w:r>
     </w:p>
     <w:p>
@@ -2882,7 +2940,7 @@
         <w:rPr>
           <w:rStyle w:val="StringTok"/>
         </w:rPr>
-        <w:t xml:space="preserve">"MAP"</w:t>
+        <w:t xml:space="preserve">"Beta"</w:t>
       </w:r>
       <w:r>
         <w:rPr>
@@ -2896,7 +2954,7 @@
         <w:pStyle w:val="FirstParagraph"/>
       </w:pPr>
       <w:r>
-        <w:t xml:space="preserve">The resulting map shows the mean of all pairwise β-diversity values for each occuppied cell and its adjoining neighbors, with warmer colors indicating higher turnover. Values under 0.5 are shown in dark grey.</w:t>
+        <w:t xml:space="preserve">We then used code from our post-doc Susy Echeverria-Londono to add outlines of the continents and mountainous regions to our maps.</w:t>
       </w:r>
     </w:p>
     <w:p>
@@ -2905,6 +2963,165 @@
       </w:pPr>
       <w:r>
         <w:rPr>
+          <w:rStyle w:val="NormalTok"/>
+        </w:rPr>
+        <w:t xml:space="preserve">nw_mount &lt;-</w:t>
+      </w:r>
+      <w:r>
+        <w:rPr>
+          <w:rStyle w:val="StringTok"/>
+        </w:rPr>
+        <w:t xml:space="preserve"> </w:t>
+      </w:r>
+      <w:r>
+        <w:rPr>
+          <w:rStyle w:val="KeywordTok"/>
+        </w:rPr>
+        <w:t xml:space="preserve">shapefile</w:t>
+      </w:r>
+      <w:r>
+        <w:rPr>
+          <w:rStyle w:val="NormalTok"/>
+        </w:rPr>
+        <w:t xml:space="preserve">(</w:t>
+      </w:r>
+      <w:r>
+        <w:rPr>
+          <w:rStyle w:val="StringTok"/>
+        </w:rPr>
+        <w:t xml:space="preserve">"./Outputs/Mountains/Koeppen-Geiger_biomes.shp"</w:t>
+      </w:r>
+      <w:r>
+        <w:rPr>
+          <w:rStyle w:val="NormalTok"/>
+        </w:rPr>
+        <w:t xml:space="preserve">)</w:t>
+      </w:r>
+      <w:r>
+        <w:br w:type="textWrapping"/>
+      </w:r>
+      <w:r>
+        <w:rPr>
+          <w:rStyle w:val="NormalTok"/>
+        </w:rPr>
+        <w:t xml:space="preserve">nw_bound &lt;-</w:t>
+      </w:r>
+      <w:r>
+        <w:rPr>
+          <w:rStyle w:val="StringTok"/>
+        </w:rPr>
+        <w:t xml:space="preserve"> </w:t>
+      </w:r>
+      <w:r>
+        <w:rPr>
+          <w:rStyle w:val="KeywordTok"/>
+        </w:rPr>
+        <w:t xml:space="preserve">shapefile</w:t>
+      </w:r>
+      <w:r>
+        <w:rPr>
+          <w:rStyle w:val="NormalTok"/>
+        </w:rPr>
+        <w:t xml:space="preserve">(</w:t>
+      </w:r>
+      <w:r>
+        <w:rPr>
+          <w:rStyle w:val="StringTok"/>
+        </w:rPr>
+        <w:t xml:space="preserve">"./Outputs/Global_bound/Koeppen-Geiger_biomes.shp"</w:t>
+      </w:r>
+      <w:r>
+        <w:rPr>
+          <w:rStyle w:val="NormalTok"/>
+        </w:rPr>
+        <w:t xml:space="preserve">)</w:t>
+      </w:r>
+      <w:r>
+        <w:br w:type="textWrapping"/>
+      </w:r>
+      <w:r>
+        <w:br w:type="textWrapping"/>
+      </w:r>
+      <w:r>
+        <w:rPr>
+          <w:rStyle w:val="NormalTok"/>
+        </w:rPr>
+        <w:t xml:space="preserve">nw_mount_sf &lt;-</w:t>
+      </w:r>
+      <w:r>
+        <w:rPr>
+          <w:rStyle w:val="StringTok"/>
+        </w:rPr>
+        <w:t xml:space="preserve"> </w:t>
+      </w:r>
+      <w:r>
+        <w:rPr>
+          <w:rStyle w:val="KeywordTok"/>
+        </w:rPr>
+        <w:t xml:space="preserve">st_as_sf</w:t>
+      </w:r>
+      <w:r>
+        <w:rPr>
+          <w:rStyle w:val="NormalTok"/>
+        </w:rPr>
+        <w:t xml:space="preserve">(nw_mount)</w:t>
+      </w:r>
+      <w:r>
+        <w:br w:type="textWrapping"/>
+      </w:r>
+      <w:r>
+        <w:rPr>
+          <w:rStyle w:val="NormalTok"/>
+        </w:rPr>
+        <w:t xml:space="preserve">nw_bound_sf &lt;-</w:t>
+      </w:r>
+      <w:r>
+        <w:rPr>
+          <w:rStyle w:val="StringTok"/>
+        </w:rPr>
+        <w:t xml:space="preserve"> </w:t>
+      </w:r>
+      <w:r>
+        <w:rPr>
+          <w:rStyle w:val="KeywordTok"/>
+        </w:rPr>
+        <w:t xml:space="preserve">st_as_sf</w:t>
+      </w:r>
+      <w:r>
+        <w:rPr>
+          <w:rStyle w:val="NormalTok"/>
+        </w:rPr>
+        <w:t xml:space="preserve">(nw_bound)</w:t>
+      </w:r>
+    </w:p>
+    <w:p>
+      <w:pPr>
+        <w:pStyle w:val="FirstParagraph"/>
+      </w:pPr>
+      <w:r>
+        <w:t xml:space="preserve">The resulting map shows the mean of all pairwise</w:t>
+      </w:r>
+      <w:r>
+        <w:t xml:space="preserve"> </w:t>
+      </w:r>
+      <m:oMath>
+        <m:r>
+          <m:t>β</m:t>
+        </m:r>
+      </m:oMath>
+      <w:r>
+        <w:t xml:space="preserve"> </w:t>
+      </w:r>
+      <w:r>
+        <w:t xml:space="preserve">diversity values for each occuppied cell and its adjoining neighbors, with warmer colors indicating higher turnover. Values under 0.5 are shown in dark grey.</w:t>
+      </w:r>
+    </w:p>
+    <w:p>
+      <w:pPr>
+        <w:pStyle w:val="SourceCode"/>
+      </w:pPr>
+      <w:r>
+        <w:rPr>
           <w:rStyle w:val="KeywordTok"/>
         </w:rPr>
         <w:t xml:space="preserve">source</w:t>
@@ -2988,6 +3205,9 @@
         <w:br w:type="textWrapping"/>
       </w:r>
       <w:r>
+        <w:br w:type="textWrapping"/>
+      </w:r>
+      <w:r>
         <w:rPr>
           <w:rStyle w:val="NormalTok"/>
         </w:rPr>
@@ -3399,7 +3619,172 @@
         <w:rPr>
           <w:rStyle w:val="NormalTok"/>
         </w:rPr>
-        <w:t xml:space="preserve">()</w:t>
+        <w:t xml:space="preserve">() </w:t>
+      </w:r>
+      <w:r>
+        <w:rPr>
+          <w:rStyle w:val="OperatorTok"/>
+        </w:rPr>
+        <w:t xml:space="preserve">+</w:t>
+      </w:r>
+      <w:r>
+        <w:rPr>
+          <w:rStyle w:val="StringTok"/>
+        </w:rPr>
+        <w:t xml:space="preserve"> </w:t>
+      </w:r>
+      <w:r>
+        <w:rPr>
+          <w:rStyle w:val="KeywordTok"/>
+        </w:rPr>
+        <w:t xml:space="preserve">geom_sf</w:t>
+      </w:r>
+      <w:r>
+        <w:rPr>
+          <w:rStyle w:val="NormalTok"/>
+        </w:rPr>
+        <w:t xml:space="preserve">(</w:t>
+      </w:r>
+      <w:r>
+        <w:rPr>
+          <w:rStyle w:val="DataTypeTok"/>
+        </w:rPr>
+        <w:t xml:space="preserve">data =</w:t>
+      </w:r>
+      <w:r>
+        <w:rPr>
+          <w:rStyle w:val="NormalTok"/>
+        </w:rPr>
+        <w:t xml:space="preserve"> nw_bound_sf, </w:t>
+      </w:r>
+      <w:r>
+        <w:rPr>
+          <w:rStyle w:val="DataTypeTok"/>
+        </w:rPr>
+        <w:t xml:space="preserve">size =</w:t>
+      </w:r>
+      <w:r>
+        <w:rPr>
+          <w:rStyle w:val="NormalTok"/>
+        </w:rPr>
+        <w:t xml:space="preserve"> </w:t>
+      </w:r>
+      <w:r>
+        <w:rPr>
+          <w:rStyle w:val="FloatTok"/>
+        </w:rPr>
+        <w:t xml:space="preserve">0.1</w:t>
+      </w:r>
+      <w:r>
+        <w:rPr>
+          <w:rStyle w:val="NormalTok"/>
+        </w:rPr>
+        <w:t xml:space="preserve">, </w:t>
+      </w:r>
+      <w:r>
+        <w:rPr>
+          <w:rStyle w:val="DataTypeTok"/>
+        </w:rPr>
+        <w:t xml:space="preserve">fill=</w:t>
+      </w:r>
+      <w:r>
+        <w:rPr>
+          <w:rStyle w:val="OtherTok"/>
+        </w:rPr>
+        <w:t xml:space="preserve">NA</w:t>
+      </w:r>
+      <w:r>
+        <w:rPr>
+          <w:rStyle w:val="NormalTok"/>
+        </w:rPr>
+        <w:t xml:space="preserve">) </w:t>
+      </w:r>
+      <w:r>
+        <w:rPr>
+          <w:rStyle w:val="OperatorTok"/>
+        </w:rPr>
+        <w:t xml:space="preserve">+</w:t>
+      </w:r>
+      <w:r>
+        <w:rPr>
+          <w:rStyle w:val="StringTok"/>
+        </w:rPr>
+        <w:t xml:space="preserve"> </w:t>
+      </w:r>
+      <w:r>
+        <w:br w:type="textWrapping"/>
+      </w:r>
+      <w:r>
+        <w:rPr>
+          <w:rStyle w:val="StringTok"/>
+        </w:rPr>
+        <w:t xml:space="preserve">  </w:t>
+      </w:r>
+      <w:r>
+        <w:rPr>
+          <w:rStyle w:val="KeywordTok"/>
+        </w:rPr>
+        <w:t xml:space="preserve">geom_sf</w:t>
+      </w:r>
+      <w:r>
+        <w:rPr>
+          <w:rStyle w:val="NormalTok"/>
+        </w:rPr>
+        <w:t xml:space="preserve">(</w:t>
+      </w:r>
+      <w:r>
+        <w:rPr>
+          <w:rStyle w:val="DataTypeTok"/>
+        </w:rPr>
+        <w:t xml:space="preserve">data =</w:t>
+      </w:r>
+      <w:r>
+        <w:rPr>
+          <w:rStyle w:val="NormalTok"/>
+        </w:rPr>
+        <w:t xml:space="preserve"> nw_mount_sf, </w:t>
+      </w:r>
+      <w:r>
+        <w:rPr>
+          <w:rStyle w:val="DataTypeTok"/>
+        </w:rPr>
+        <w:t xml:space="preserve">size =</w:t>
+      </w:r>
+      <w:r>
+        <w:rPr>
+          <w:rStyle w:val="NormalTok"/>
+        </w:rPr>
+        <w:t xml:space="preserve"> </w:t>
+      </w:r>
+      <w:r>
+        <w:rPr>
+          <w:rStyle w:val="FloatTok"/>
+        </w:rPr>
+        <w:t xml:space="preserve">0.2</w:t>
+      </w:r>
+      <w:r>
+        <w:rPr>
+          <w:rStyle w:val="NormalTok"/>
+        </w:rPr>
+        <w:t xml:space="preserve">, </w:t>
+      </w:r>
+      <w:r>
+        <w:rPr>
+          <w:rStyle w:val="DataTypeTok"/>
+        </w:rPr>
+        <w:t xml:space="preserve">alpha=</w:t>
+      </w:r>
+      <w:r>
+        <w:rPr>
+          <w:rStyle w:val="FloatTok"/>
+        </w:rPr>
+        <w:t xml:space="preserve">0.1</w:t>
+      </w:r>
+      <w:r>
+        <w:rPr>
+          <w:rStyle w:val="NormalTok"/>
+        </w:rPr>
+        <w:t xml:space="preserve">)</w:t>
       </w:r>
       <w:r>
         <w:br w:type="textWrapping"/>
@@ -3425,7 +3810,7 @@
               <a:graphicData uri="http://schemas.openxmlformats.org/drawingml/2006/picture">
                 <pic:pic>
                   <pic:nvPicPr>
-                    <pic:cNvPr descr="BryophyteDiversity_files/figure-docx/unnamed-chunk-9-1.png" id="0" name="Picture"/>
+                    <pic:cNvPr descr="BryophyteDiversity_files/figure-docx/unnamed-chunk-10-1.png" id="0" name="Picture"/>
                     <pic:cNvPicPr>
                       <a:picLocks noChangeArrowheads="1" noChangeAspect="1"/>
                     </pic:cNvPicPr>
@@ -3463,7 +3848,35 @@
         <w:pStyle w:val="BodyText"/>
       </w:pPr>
       <w:r>
-        <w:t xml:space="preserve">Next, we incorporated Carter Powell’s richness map into our study to compare α-diversity and β-diversity trends for bryophytes in the Americas.</w:t>
+        <w:t xml:space="preserve">Next, we incorporated Carter Powell’s richness map into our study to compare</w:t>
+      </w:r>
+      <w:r>
+        <w:t xml:space="preserve"> </w:t>
+      </w:r>
+      <m:oMath>
+        <m:r>
+          <m:t>α</m:t>
+        </m:r>
+      </m:oMath>
+      <w:r>
+        <w:t xml:space="preserve"> </w:t>
+      </w:r>
+      <w:r>
+        <w:t xml:space="preserve">diversity and</w:t>
+      </w:r>
+      <w:r>
+        <w:t xml:space="preserve"> </w:t>
+      </w:r>
+      <m:oMath>
+        <m:r>
+          <m:t>β</m:t>
+        </m:r>
+      </m:oMath>
+      <w:r>
+        <w:t xml:space="preserve"> </w:t>
+      </w:r>
+      <w:r>
+        <w:t xml:space="preserve">diversity trends for bryophytes in the Americas.</w:t>
       </w:r>
     </w:p>
     <w:p>
@@ -3699,7 +4112,7 @@
         <w:rPr>
           <w:rStyle w:val="StringTok"/>
         </w:rPr>
-        <w:t xml:space="preserve">"MAP"</w:t>
+        <w:t xml:space="preserve">"Alpha"</w:t>
       </w:r>
       <w:r>
         <w:rPr>
@@ -3846,7 +4259,7 @@
         <w:rPr>
           <w:rStyle w:val="NormalTok"/>
         </w:rPr>
-        <w:t xml:space="preserve">MAP)) </w:t>
+        <w:t xml:space="preserve">Alpha)) </w:t>
       </w:r>
       <w:r>
         <w:rPr>
@@ -3955,6 +4368,177 @@
           <w:rStyle w:val="NormalTok"/>
         </w:rPr>
         <w:t xml:space="preserve">() </w:t>
+      </w:r>
+      <w:r>
+        <w:rPr>
+          <w:rStyle w:val="OperatorTok"/>
+        </w:rPr>
+        <w:t xml:space="preserve">+</w:t>
+      </w:r>
+      <w:r>
+        <w:br w:type="textWrapping"/>
+      </w:r>
+      <w:r>
+        <w:rPr>
+          <w:rStyle w:val="StringTok"/>
+        </w:rPr>
+        <w:t xml:space="preserve"> </w:t>
+      </w:r>
+      <w:r>
+        <w:rPr>
+          <w:rStyle w:val="KeywordTok"/>
+        </w:rPr>
+        <w:t xml:space="preserve">geom_sf</w:t>
+      </w:r>
+      <w:r>
+        <w:rPr>
+          <w:rStyle w:val="NormalTok"/>
+        </w:rPr>
+        <w:t xml:space="preserve">(</w:t>
+      </w:r>
+      <w:r>
+        <w:rPr>
+          <w:rStyle w:val="DataTypeTok"/>
+        </w:rPr>
+        <w:t xml:space="preserve">data =</w:t>
+      </w:r>
+      <w:r>
+        <w:rPr>
+          <w:rStyle w:val="NormalTok"/>
+        </w:rPr>
+        <w:t xml:space="preserve"> nw_bound_sf, </w:t>
+      </w:r>
+      <w:r>
+        <w:rPr>
+          <w:rStyle w:val="DataTypeTok"/>
+        </w:rPr>
+        <w:t xml:space="preserve">size =</w:t>
+      </w:r>
+      <w:r>
+        <w:rPr>
+          <w:rStyle w:val="NormalTok"/>
+        </w:rPr>
+        <w:t xml:space="preserve"> </w:t>
+      </w:r>
+      <w:r>
+        <w:rPr>
+          <w:rStyle w:val="FloatTok"/>
+        </w:rPr>
+        <w:t xml:space="preserve">0.1</w:t>
+      </w:r>
+      <w:r>
+        <w:rPr>
+          <w:rStyle w:val="NormalTok"/>
+        </w:rPr>
+        <w:t xml:space="preserve">, </w:t>
+      </w:r>
+      <w:r>
+        <w:rPr>
+          <w:rStyle w:val="DataTypeTok"/>
+        </w:rPr>
+        <w:t xml:space="preserve">fill=</w:t>
+      </w:r>
+      <w:r>
+        <w:rPr>
+          <w:rStyle w:val="OtherTok"/>
+        </w:rPr>
+        <w:t xml:space="preserve">NA</w:t>
+      </w:r>
+      <w:r>
+        <w:rPr>
+          <w:rStyle w:val="NormalTok"/>
+        </w:rPr>
+        <w:t xml:space="preserve">) </w:t>
+      </w:r>
+      <w:r>
+        <w:rPr>
+          <w:rStyle w:val="OperatorTok"/>
+        </w:rPr>
+        <w:t xml:space="preserve">+</w:t>
+      </w:r>
+      <w:r>
+        <w:rPr>
+          <w:rStyle w:val="StringTok"/>
+        </w:rPr>
+        <w:t xml:space="preserve"> </w:t>
+      </w:r>
+      <w:r>
+        <w:br w:type="textWrapping"/>
+      </w:r>
+      <w:r>
+        <w:rPr>
+          <w:rStyle w:val="StringTok"/>
+        </w:rPr>
+        <w:t xml:space="preserve">  </w:t>
+      </w:r>
+      <w:r>
+        <w:rPr>
+          <w:rStyle w:val="KeywordTok"/>
+        </w:rPr>
+        <w:t xml:space="preserve">geom_sf</w:t>
+      </w:r>
+      <w:r>
+        <w:rPr>
+          <w:rStyle w:val="NormalTok"/>
+        </w:rPr>
+        <w:t xml:space="preserve">(</w:t>
+      </w:r>
+      <w:r>
+        <w:rPr>
+          <w:rStyle w:val="DataTypeTok"/>
+        </w:rPr>
+        <w:t xml:space="preserve">data =</w:t>
+      </w:r>
+      <w:r>
+        <w:rPr>
+          <w:rStyle w:val="NormalTok"/>
+        </w:rPr>
+        <w:t xml:space="preserve"> nw_mount_sf, </w:t>
+      </w:r>
+      <w:r>
+        <w:rPr>
+          <w:rStyle w:val="DataTypeTok"/>
+        </w:rPr>
+        <w:t xml:space="preserve">size =</w:t>
+      </w:r>
+      <w:r>
+        <w:rPr>
+          <w:rStyle w:val="NormalTok"/>
+        </w:rPr>
+        <w:t xml:space="preserve"> </w:t>
+      </w:r>
+      <w:r>
+        <w:rPr>
+          <w:rStyle w:val="FloatTok"/>
+        </w:rPr>
+        <w:t xml:space="preserve">0.2</w:t>
+      </w:r>
+      <w:r>
+        <w:rPr>
+          <w:rStyle w:val="NormalTok"/>
+        </w:rPr>
+        <w:t xml:space="preserve">, </w:t>
+      </w:r>
+      <w:r>
+        <w:rPr>
+          <w:rStyle w:val="DataTypeTok"/>
+        </w:rPr>
+        <w:t xml:space="preserve">alpha=</w:t>
+      </w:r>
+      <w:r>
+        <w:rPr>
+          <w:rStyle w:val="FloatTok"/>
+        </w:rPr>
+        <w:t xml:space="preserve">0.1</w:t>
+      </w:r>
+      <w:r>
+        <w:rPr>
+          <w:rStyle w:val="NormalTok"/>
+        </w:rPr>
+        <w:t xml:space="preserve">)</w:t>
+      </w:r>
+      <w:r>
+        <w:br w:type="textWrapping"/>
       </w:r>
       <w:r>
         <w:br w:type="textWrapping"/>
@@ -4004,7 +4588,7 @@
               <a:graphicData uri="http://schemas.openxmlformats.org/drawingml/2006/picture">
                 <pic:pic>
                   <pic:nvPicPr>
-                    <pic:cNvPr descr="BryophyteDiversity_files/figure-docx/unnamed-chunk-10-1.png" id="0" name="Picture"/>
+                    <pic:cNvPr descr="BryophyteDiversity_files/figure-docx/unnamed-chunk-11-1.png" id="0" name="Picture"/>
                     <pic:cNvPicPr>
                       <a:picLocks noChangeArrowheads="1" noChangeAspect="1"/>
                     </pic:cNvPicPr>
@@ -4475,7 +5059,7 @@
               <a:graphicData uri="http://schemas.openxmlformats.org/drawingml/2006/picture">
                 <pic:pic>
                   <pic:nvPicPr>
-                    <pic:cNvPr descr="BryophyteDiversity_files/figure-docx/unnamed-chunk-11-1.png" id="0" name="Picture"/>
+                    <pic:cNvPr descr="BryophyteDiversity_files/figure-docx/unnamed-chunk-12-1.png" id="0" name="Picture"/>
                     <pic:cNvPicPr>
                       <a:picLocks noChangeArrowheads="1" noChangeAspect="1"/>
                     </pic:cNvPicPr>
@@ -4524,7 +5108,21 @@
         <w:pStyle w:val="BodyText"/>
       </w:pPr>
       <w:r>
-        <w:t xml:space="preserve">McFadden, I. R., Sandel, B. , Tsirogiannis, C. , Morueta‐Holme, N. , Svenning, J. , Enquist, B. J. and Kraft, N. J. (2019), Temperature shapes opposing latitudinal gradients of plant taxonomic and phylogenetic β diversity. Ecol Lett, 22: 1126-1135.</w:t>
+        <w:t xml:space="preserve">McFadden, I. R., Sandel, B. , Tsirogiannis, C. , Morueta‐Holme, N. , Svenning, J. , Enquist, B. J. and Kraft, N. J. (2019), Temperature shapes opposing latitudinal gradients of plant taxonomic and phylogenetic</w:t>
+      </w:r>
+      <w:r>
+        <w:t xml:space="preserve"> </w:t>
+      </w:r>
+      <m:oMath>
+        <m:r>
+          <m:t>β</m:t>
+        </m:r>
+      </m:oMath>
+      <w:r>
+        <w:t xml:space="preserve"> </w:t>
+      </w:r>
+      <w:r>
+        <w:t xml:space="preserve">diversity. Ecol Lett, 22: 1126-1135.</w:t>
       </w:r>
       <w:r>
         <w:t xml:space="preserve"> </w:t>

</xml_diff>